<commit_message>
Added Math, PlatformUI, Threading and Common code
</commit_message>
<xml_diff>
--- a/RockMobile_Documentation.docx
+++ b/RockMobile_Documentation.docx
@@ -6,11 +6,9 @@
       <w:pPr>
         <w:pStyle w:val="Title"/>
       </w:pPr>
-      <w:proofErr w:type="spellStart"/>
       <w:r>
         <w:t>RockMobile</w:t>
       </w:r>
-      <w:proofErr w:type="spellEnd"/>
     </w:p>
     <w:p>
       <w:r>
@@ -20,37 +18,13 @@
         <w:t>APIs</w:t>
       </w:r>
       <w:r>
-        <w:t xml:space="preserve"> that has been built to aid in developing mobile apps for both </w:t>
-      </w:r>
-      <w:proofErr w:type="spellStart"/>
-      <w:r>
-        <w:t>iOS</w:t>
-      </w:r>
-      <w:proofErr w:type="spellEnd"/>
-      <w:r>
-        <w:t xml:space="preserve"> and Android devices.</w:t>
+        <w:t xml:space="preserve"> that has been built to aid in developing mobile apps for both iOS and Android devices.</w:t>
       </w:r>
     </w:p>
     <w:p/>
     <w:p>
       <w:r>
-        <w:t xml:space="preserve">Although multi-platform, naming conventions and design patters will more closely adhere to </w:t>
-      </w:r>
-      <w:proofErr w:type="spellStart"/>
-      <w:r>
-        <w:t>iOS</w:t>
-      </w:r>
-      <w:proofErr w:type="spellEnd"/>
-      <w:r>
-        <w:t xml:space="preserve"> / </w:t>
-      </w:r>
-      <w:proofErr w:type="spellStart"/>
-      <w:r>
-        <w:t>CSharp</w:t>
-      </w:r>
-      <w:proofErr w:type="spellEnd"/>
-      <w:r>
-        <w:t xml:space="preserve"> than they will Android.</w:t>
+        <w:t>Although multi-platform, naming conventions and design patters will more closely adhere to iOS / CSharp than they will Android.</w:t>
       </w:r>
     </w:p>
     <w:p/>
@@ -135,7 +109,7 @@
             <w:rPr>
               <w:noProof/>
             </w:rPr>
-            <w:instrText xml:space="preserve"> PAGEREF _Toc264643542 \h </w:instrText>
+            <w:instrText xml:space="preserve"> PAGEREF _Toc266604149 \h </w:instrText>
           </w:r>
           <w:r>
             <w:rPr>
@@ -197,7 +171,7 @@
             <w:rPr>
               <w:noProof/>
             </w:rPr>
-            <w:instrText xml:space="preserve"> PAGEREF _Toc264643543 \h </w:instrText>
+            <w:instrText xml:space="preserve"> PAGEREF _Toc266604150 \h </w:instrText>
           </w:r>
           <w:r>
             <w:rPr>
@@ -258,7 +232,7 @@
             <w:rPr>
               <w:noProof/>
             </w:rPr>
-            <w:instrText xml:space="preserve"> PAGEREF _Toc264643544 \h </w:instrText>
+            <w:instrText xml:space="preserve"> PAGEREF _Toc266604151 \h </w:instrText>
           </w:r>
           <w:r>
             <w:rPr>
@@ -276,6 +250,68 @@
               <w:noProof/>
             </w:rPr>
             <w:t>1</w:t>
+          </w:r>
+          <w:r>
+            <w:rPr>
+              <w:noProof/>
+            </w:rPr>
+            <w:fldChar w:fldCharType="end"/>
+          </w:r>
+        </w:p>
+        <w:p>
+          <w:pPr>
+            <w:pStyle w:val="TOC2"/>
+            <w:tabs>
+              <w:tab w:val="right" w:leader="dot" w:pos="8630"/>
+            </w:tabs>
+            <w:rPr>
+              <w:b w:val="0"/>
+              <w:noProof/>
+              <w:sz w:val="24"/>
+              <w:szCs w:val="24"/>
+              <w:lang w:eastAsia="ja-JP"/>
+            </w:rPr>
+          </w:pPr>
+          <w:r>
+            <w:rPr>
+              <w:noProof/>
+            </w:rPr>
+            <w:t>Network</w:t>
+          </w:r>
+          <w:r>
+            <w:rPr>
+              <w:noProof/>
+            </w:rPr>
+            <w:tab/>
+          </w:r>
+          <w:r>
+            <w:rPr>
+              <w:noProof/>
+            </w:rPr>
+            <w:fldChar w:fldCharType="begin"/>
+          </w:r>
+          <w:r>
+            <w:rPr>
+              <w:noProof/>
+            </w:rPr>
+            <w:instrText xml:space="preserve"> PAGEREF _Toc266604152 \h </w:instrText>
+          </w:r>
+          <w:r>
+            <w:rPr>
+              <w:noProof/>
+            </w:rPr>
+          </w:r>
+          <w:r>
+            <w:rPr>
+              <w:noProof/>
+            </w:rPr>
+            <w:fldChar w:fldCharType="separate"/>
+          </w:r>
+          <w:r>
+            <w:rPr>
+              <w:noProof/>
+            </w:rPr>
+            <w:t>3</w:t>
           </w:r>
           <w:r>
             <w:rPr>
@@ -300,11 +336,11 @@
       <w:pPr>
         <w:pStyle w:val="Heading2"/>
       </w:pPr>
-      <w:proofErr w:type="spellStart"/>
+      <w:bookmarkStart w:id="0" w:name="_Toc266604149"/>
       <w:r>
         <w:t>RockMobile</w:t>
       </w:r>
-      <w:proofErr w:type="spellEnd"/>
+      <w:bookmarkEnd w:id="0"/>
     </w:p>
     <w:p>
       <w:r>
@@ -316,11 +352,9 @@
       <w:r>
         <w:t xml:space="preserve">The goal of </w:t>
       </w:r>
-      <w:proofErr w:type="spellStart"/>
       <w:r>
         <w:t>RockMobile</w:t>
       </w:r>
-      <w:proofErr w:type="spellEnd"/>
       <w:r>
         <w:t xml:space="preserve"> is to provide unified, platform agnostic APIs for features that have different platform implementations.</w:t>
       </w:r>
@@ -328,109 +362,45 @@
     <w:p/>
     <w:p>
       <w:r>
-        <w:t xml:space="preserve">For example, while both </w:t>
-      </w:r>
-      <w:proofErr w:type="spellStart"/>
-      <w:r>
-        <w:t>iOS</w:t>
-      </w:r>
-      <w:proofErr w:type="spellEnd"/>
-      <w:r>
-        <w:t xml:space="preserve"> and Android support </w:t>
-      </w:r>
-      <w:proofErr w:type="spellStart"/>
+        <w:t xml:space="preserve">For example, while both iOS and Android support iBeacon technology, they each have their own implementation with slightly different requirements. The iBeacon API offered by </w:t>
+      </w:r>
+      <w:r>
+        <w:t>RockMobile</w:t>
+      </w:r>
+      <w:r>
+        <w:t xml:space="preserve"> abstracts the platform, allowing users to implement iBeacon support once and share the code across platforms.</w:t>
+      </w:r>
+    </w:p>
+    <w:p/>
+    <w:p>
+      <w:pPr>
+        <w:pStyle w:val="Heading2"/>
+      </w:pPr>
+      <w:bookmarkStart w:id="1" w:name="_Toc266604150"/>
+      <w:r>
+        <w:t>CoreLocation</w:t>
+      </w:r>
+      <w:bookmarkEnd w:id="1"/>
+    </w:p>
+    <w:p>
+      <w:r>
+        <w:t xml:space="preserve">Core Location represents the namespace for items that utilize location-detection technologies, such as GPS, iBeacon and Wifi. </w:t>
+      </w:r>
+    </w:p>
+    <w:p/>
+    <w:p>
+      <w:pPr>
+        <w:pStyle w:val="Heading3"/>
+      </w:pPr>
+      <w:bookmarkStart w:id="2" w:name="_Toc266604151"/>
       <w:r>
         <w:t>iBeacon</w:t>
       </w:r>
-      <w:proofErr w:type="spellEnd"/>
-      <w:r>
-        <w:t xml:space="preserve"> technology, they each have their own implementation with slightly different requirements. The </w:t>
-      </w:r>
-      <w:proofErr w:type="spellStart"/>
-      <w:r>
-        <w:t>iBeacon</w:t>
-      </w:r>
-      <w:proofErr w:type="spellEnd"/>
-      <w:r>
-        <w:t xml:space="preserve"> API offered by </w:t>
-      </w:r>
-      <w:proofErr w:type="spellStart"/>
-      <w:r>
-        <w:t>RockMobile</w:t>
-      </w:r>
-      <w:proofErr w:type="spellEnd"/>
-      <w:r>
-        <w:t xml:space="preserve"> abstracts the platform, allowing users to implement </w:t>
-      </w:r>
-      <w:proofErr w:type="spellStart"/>
-      <w:r>
-        <w:t>iBeacon</w:t>
-      </w:r>
-      <w:proofErr w:type="spellEnd"/>
-      <w:r>
-        <w:t xml:space="preserve"> support once and share the code across platforms.</w:t>
-      </w:r>
-    </w:p>
-    <w:p/>
-    <w:p>
-      <w:pPr>
-        <w:pStyle w:val="Heading2"/>
-      </w:pPr>
-      <w:bookmarkStart w:id="0" w:name="_Toc264643543"/>
-      <w:proofErr w:type="spellStart"/>
-      <w:r>
-        <w:t>CoreLocation</w:t>
-      </w:r>
-      <w:bookmarkEnd w:id="0"/>
-      <w:proofErr w:type="spellEnd"/>
-    </w:p>
-    <w:p>
-      <w:r>
-        <w:t xml:space="preserve">Core Location represents the namespace for items that utilize location-detection technologies, such as GPS, </w:t>
-      </w:r>
-      <w:proofErr w:type="spellStart"/>
-      <w:r>
-        <w:t>iBeacon</w:t>
-      </w:r>
-      <w:proofErr w:type="spellEnd"/>
-      <w:r>
-        <w:t xml:space="preserve"> and </w:t>
-      </w:r>
-      <w:proofErr w:type="spellStart"/>
-      <w:r>
-        <w:t>Wifi</w:t>
-      </w:r>
-      <w:proofErr w:type="spellEnd"/>
-      <w:r>
-        <w:t xml:space="preserve">. </w:t>
-      </w:r>
-    </w:p>
-    <w:p/>
-    <w:p>
-      <w:pPr>
-        <w:pStyle w:val="Heading3"/>
-      </w:pPr>
-      <w:bookmarkStart w:id="1" w:name="_Toc264643544"/>
-      <w:proofErr w:type="spellStart"/>
-      <w:proofErr w:type="gramStart"/>
-      <w:r>
-        <w:t>iBeacon</w:t>
-      </w:r>
-      <w:bookmarkEnd w:id="1"/>
-      <w:proofErr w:type="spellEnd"/>
-      <w:proofErr w:type="gramEnd"/>
-    </w:p>
-    <w:p>
-      <w:r>
-        <w:t xml:space="preserve">This namespace contains technology that allows platform agnostic use of </w:t>
-      </w:r>
-      <w:proofErr w:type="spellStart"/>
-      <w:r>
-        <w:t>iBeacons</w:t>
-      </w:r>
-      <w:proofErr w:type="spellEnd"/>
-      <w:r>
-        <w:t xml:space="preserve">. </w:t>
+      <w:bookmarkEnd w:id="2"/>
+    </w:p>
+    <w:p>
+      <w:r>
+        <w:t xml:space="preserve">This namespace contains technology that allows platform agnostic use of iBeacons. </w:t>
       </w:r>
     </w:p>
     <w:p/>
@@ -444,103 +414,35 @@
       <w:r>
         <w:t xml:space="preserve">Namespace: </w:t>
       </w:r>
-      <w:proofErr w:type="spellStart"/>
       <w:r>
         <w:t>RockMobile</w:t>
       </w:r>
       <w:r>
         <w:t>.CoreLocation.iBeacon</w:t>
       </w:r>
-      <w:proofErr w:type="spellEnd"/>
-    </w:p>
-    <w:p>
-      <w:r>
-        <w:t xml:space="preserve">Singleton: </w:t>
-      </w:r>
-      <w:proofErr w:type="spellStart"/>
-      <w:r>
-        <w:t>LocationManager.Instance</w:t>
-      </w:r>
-      <w:proofErr w:type="spellEnd"/>
+    </w:p>
+    <w:p>
+      <w:r>
+        <w:t>Singleton: LocationManager.Instance</w:t>
+      </w:r>
     </w:p>
     <w:p/>
     <w:p/>
     <w:p>
       <w:r>
-        <w:t xml:space="preserve">1. Create a new </w:t>
-      </w:r>
-      <w:proofErr w:type="spellStart"/>
-      <w:r>
-        <w:t>BeaconRegion</w:t>
-      </w:r>
-      <w:proofErr w:type="spellEnd"/>
-      <w:r>
-        <w:t xml:space="preserve"> containing the UUID of the </w:t>
-      </w:r>
-      <w:proofErr w:type="spellStart"/>
-      <w:r>
-        <w:t>iBeacons</w:t>
-      </w:r>
-      <w:proofErr w:type="spellEnd"/>
-      <w:r>
-        <w:t xml:space="preserve"> to monitor.</w:t>
+        <w:t>1. Create a new BeaconRegion containing the UUID of the iBeacons to monitor.</w:t>
       </w:r>
     </w:p>
     <w:p>
       <w:r>
         <w:lastRenderedPageBreak/>
-        <w:t xml:space="preserve">2. Add callbacks to </w:t>
-      </w:r>
-      <w:proofErr w:type="spellStart"/>
-      <w:r>
-        <w:t>LocationManager</w:t>
-      </w:r>
-      <w:proofErr w:type="spellEnd"/>
-      <w:r>
-        <w:t xml:space="preserve"> for </w:t>
-      </w:r>
-      <w:proofErr w:type="spellStart"/>
-      <w:r>
-        <w:t>AddRegionEnteredEvent</w:t>
-      </w:r>
-      <w:proofErr w:type="spellEnd"/>
-      <w:r>
-        <w:t xml:space="preserve"> and/or </w:t>
-      </w:r>
-      <w:proofErr w:type="spellStart"/>
-      <w:r>
-        <w:t>AddDidRangeBeaconsEvent</w:t>
-      </w:r>
-      <w:proofErr w:type="spellEnd"/>
+        <w:t>2. Add callbacks to LocationManager for AddRegionEnteredEvent and/or AddDidRangeBeaconsEvent</w:t>
+      </w:r>
     </w:p>
     <w:p/>
     <w:p>
       <w:r>
-        <w:t xml:space="preserve">3. Call </w:t>
-      </w:r>
-      <w:proofErr w:type="spellStart"/>
-      <w:r>
-        <w:t>LocationManager’s</w:t>
-      </w:r>
-      <w:proofErr w:type="spellEnd"/>
-      <w:r>
-        <w:t xml:space="preserve"> </w:t>
-      </w:r>
-      <w:proofErr w:type="spellStart"/>
-      <w:r>
-        <w:t>StartMonitoring</w:t>
-      </w:r>
-      <w:proofErr w:type="spellEnd"/>
-      <w:r>
-        <w:t xml:space="preserve"> and </w:t>
-      </w:r>
-      <w:proofErr w:type="spellStart"/>
-      <w:r>
-        <w:t>StartRangingBeacons</w:t>
-      </w:r>
-      <w:proofErr w:type="spellEnd"/>
-      <w:r>
-        <w:t>.</w:t>
+        <w:t>3. Call LocationManager’s StartMonitoring and StartRangingBeacons.</w:t>
       </w:r>
     </w:p>
     <w:p/>
@@ -566,23 +468,7 @@
         </w:numPr>
       </w:pPr>
       <w:r>
-        <w:t xml:space="preserve">In the </w:t>
-      </w:r>
-      <w:proofErr w:type="spellStart"/>
-      <w:r>
-        <w:t>MainActivity</w:t>
-      </w:r>
-      <w:proofErr w:type="spellEnd"/>
-      <w:r>
-        <w:t xml:space="preserve">, derive from </w:t>
-      </w:r>
-      <w:proofErr w:type="spellStart"/>
-      <w:r>
-        <w:t>IBeaconConsumer</w:t>
-      </w:r>
-      <w:proofErr w:type="spellEnd"/>
-      <w:r>
-        <w:t>.</w:t>
+        <w:t>In the MainActivity, derive from IBeaconConsumer.</w:t>
       </w:r>
     </w:p>
     <w:p>
@@ -606,39 +492,7 @@
         </w:numPr>
       </w:pPr>
       <w:r>
-        <w:t xml:space="preserve">Cast </w:t>
-      </w:r>
-      <w:proofErr w:type="spellStart"/>
-      <w:r>
-        <w:t>LocationManager</w:t>
-      </w:r>
-      <w:proofErr w:type="spellEnd"/>
-      <w:r>
-        <w:t xml:space="preserve"> to </w:t>
-      </w:r>
-      <w:proofErr w:type="spellStart"/>
-      <w:r>
-        <w:t>DroidLocationManager</w:t>
-      </w:r>
-      <w:proofErr w:type="spellEnd"/>
-      <w:r>
-        <w:t xml:space="preserve"> and call </w:t>
-      </w:r>
-      <w:proofErr w:type="spellStart"/>
-      <w:r>
-        <w:t>BindIBeaconManager</w:t>
-      </w:r>
-      <w:proofErr w:type="spellEnd"/>
-      <w:r>
-        <w:t xml:space="preserve">, passing the </w:t>
-      </w:r>
-      <w:proofErr w:type="spellStart"/>
-      <w:r>
-        <w:t>MainActivity’s</w:t>
-      </w:r>
-      <w:proofErr w:type="spellEnd"/>
-      <w:r>
-        <w:t xml:space="preserve"> ‘this’.</w:t>
+        <w:t>Cast LocationManager to DroidLocationManager and call BindIBeaconManager, passing the MainActivity’s ‘this’.</w:t>
       </w:r>
     </w:p>
     <w:p/>
@@ -657,31 +511,10 @@
         </w:numPr>
       </w:pPr>
       <w:r>
-        <w:t xml:space="preserve">Implement </w:t>
-      </w:r>
-      <w:proofErr w:type="spellStart"/>
-      <w:r>
-        <w:t>IBeaconConsumer’s</w:t>
-      </w:r>
-      <w:proofErr w:type="spellEnd"/>
-      <w:r>
-        <w:t xml:space="preserve"> “</w:t>
-      </w:r>
-      <w:r>
-        <w:t>public void </w:t>
-      </w:r>
-      <w:proofErr w:type="spellStart"/>
-      <w:proofErr w:type="gramStart"/>
-      <w:r>
-        <w:t>OnIBeaconServiceConnect</w:t>
-      </w:r>
-      <w:proofErr w:type="spellEnd"/>
-      <w:r>
-        <w:t>(</w:t>
-      </w:r>
-      <w:proofErr w:type="gramEnd"/>
-      <w:r>
-        <w:t>)</w:t>
+        <w:t>Implement IBeaconConsumer’s “</w:t>
+      </w:r>
+      <w:r>
+        <w:t>public void OnIBeaconServiceConnect()</w:t>
       </w:r>
       <w:r>
         <w:t>”</w:t>
@@ -691,19 +524,9 @@
       <w:pPr>
         <w:ind w:left="1080"/>
       </w:pPr>
-      <w:proofErr w:type="gramStart"/>
-      <w:r>
-        <w:t>and</w:t>
-      </w:r>
-      <w:proofErr w:type="gramEnd"/>
-      <w:r>
-        <w:t xml:space="preserve"> call </w:t>
-      </w:r>
-      <w:proofErr w:type="spellStart"/>
-      <w:r>
-        <w:t>DroidLocationManger.OnIBeaconServiceConnect</w:t>
-      </w:r>
-      <w:proofErr w:type="spellEnd"/>
+      <w:r>
+        <w:t>and call DroidLocationManger.OnIBeaconServiceConnect</w:t>
+      </w:r>
     </w:p>
     <w:p>
       <w:pPr>
@@ -719,36 +542,7 @@
         </w:numPr>
       </w:pPr>
       <w:r>
-        <w:t xml:space="preserve">Implement </w:t>
-      </w:r>
-      <w:proofErr w:type="spellStart"/>
-      <w:proofErr w:type="gramStart"/>
-      <w:r>
-        <w:t>OnResume</w:t>
-      </w:r>
-      <w:proofErr w:type="spellEnd"/>
-      <w:r>
-        <w:t>(</w:t>
-      </w:r>
-      <w:proofErr w:type="gramEnd"/>
-      <w:r>
-        <w:t xml:space="preserve">) and call </w:t>
-      </w:r>
-      <w:proofErr w:type="spellStart"/>
-      <w:r>
-        <w:t>DroidLocationManager</w:t>
-      </w:r>
-      <w:proofErr w:type="spellEnd"/>
-      <w:r>
-        <w:t>::</w:t>
-      </w:r>
-      <w:proofErr w:type="spellStart"/>
-      <w:r>
-        <w:t>EnterForegroundMode</w:t>
-      </w:r>
-      <w:proofErr w:type="spellEnd"/>
-      <w:r>
-        <w:t>()</w:t>
+        <w:t>Implement OnResume() and call DroidLocationManager::EnterForegroundMode()</w:t>
       </w:r>
     </w:p>
     <w:p>
@@ -766,20 +560,7 @@
         </w:numPr>
       </w:pPr>
       <w:r>
-        <w:t xml:space="preserve">Implement </w:t>
-      </w:r>
-      <w:proofErr w:type="spellStart"/>
-      <w:proofErr w:type="gramStart"/>
-      <w:r>
-        <w:t>OnStop</w:t>
-      </w:r>
-      <w:proofErr w:type="spellEnd"/>
-      <w:r>
-        <w:t>(</w:t>
-      </w:r>
-      <w:proofErr w:type="gramEnd"/>
-      <w:r>
-        <w:t>) and call</w:t>
+        <w:t>Implement OnStop() and call</w:t>
       </w:r>
     </w:p>
     <w:p>
@@ -787,23 +568,8 @@
         <w:pStyle w:val="ListParagraph"/>
         <w:ind w:left="1080"/>
       </w:pPr>
-      <w:proofErr w:type="spellStart"/>
-      <w:r>
-        <w:t>DroidLocationManager</w:t>
-      </w:r>
-      <w:proofErr w:type="spellEnd"/>
-      <w:proofErr w:type="gramStart"/>
-      <w:r>
-        <w:t>::</w:t>
-      </w:r>
-      <w:proofErr w:type="spellStart"/>
-      <w:proofErr w:type="gramEnd"/>
-      <w:r>
-        <w:t>EnterBackgroundMode</w:t>
-      </w:r>
-      <w:proofErr w:type="spellEnd"/>
-      <w:r>
-        <w:t>()</w:t>
+      <w:r>
+        <w:t>DroidLocationManager::EnterBackgroundMode()</w:t>
       </w:r>
     </w:p>
     <w:p>
@@ -821,20 +587,7 @@
         </w:numPr>
       </w:pPr>
       <w:r>
-        <w:t xml:space="preserve">Implement </w:t>
-      </w:r>
-      <w:proofErr w:type="spellStart"/>
-      <w:proofErr w:type="gramStart"/>
-      <w:r>
-        <w:t>OnDestroy</w:t>
-      </w:r>
-      <w:proofErr w:type="spellEnd"/>
-      <w:r>
-        <w:t>(</w:t>
-      </w:r>
-      <w:proofErr w:type="gramEnd"/>
-      <w:r>
-        <w:t>) and call</w:t>
+        <w:t>Implement OnDestroy() and call</w:t>
       </w:r>
     </w:p>
     <w:p>
@@ -842,23 +595,8 @@
         <w:pStyle w:val="ListParagraph"/>
         <w:ind w:left="1080"/>
       </w:pPr>
-      <w:proofErr w:type="spellStart"/>
-      <w:r>
-        <w:t>DroidLocationManager</w:t>
-      </w:r>
-      <w:proofErr w:type="spellEnd"/>
-      <w:proofErr w:type="gramStart"/>
-      <w:r>
-        <w:t>::</w:t>
-      </w:r>
-      <w:proofErr w:type="spellStart"/>
-      <w:proofErr w:type="gramEnd"/>
-      <w:r>
-        <w:t>UnBindIBeaconManager</w:t>
-      </w:r>
-      <w:proofErr w:type="spellEnd"/>
-      <w:r>
-        <w:t>()</w:t>
+      <w:r>
+        <w:t>DroidLocationManager::UnBindIBeaconManager()</w:t>
       </w:r>
     </w:p>
     <w:p/>
@@ -879,15 +617,7 @@
         </w:numPr>
       </w:pPr>
       <w:r>
-        <w:t xml:space="preserve">Create a main Application class that derives from both Application and </w:t>
-      </w:r>
-      <w:proofErr w:type="spellStart"/>
-      <w:r>
-        <w:t>IBootstrapNotifier</w:t>
-      </w:r>
-      <w:proofErr w:type="spellEnd"/>
-      <w:r>
-        <w:t>.</w:t>
+        <w:t>Create a main Application class that derives from both Application and IBootstrapNotifier.</w:t>
       </w:r>
     </w:p>
     <w:p>
@@ -899,15 +629,7 @@
         </w:numPr>
       </w:pPr>
       <w:r>
-        <w:t xml:space="preserve">For </w:t>
-      </w:r>
-      <w:proofErr w:type="spellStart"/>
-      <w:r>
-        <w:t>Xamarin</w:t>
-      </w:r>
-      <w:proofErr w:type="spellEnd"/>
-      <w:r>
-        <w:t xml:space="preserve"> to consider your Application that main application,</w:t>
+        <w:t>For Xamarin to consider your Application that main application,</w:t>
       </w:r>
     </w:p>
     <w:p>
@@ -915,13 +637,8 @@
         <w:pStyle w:val="ListParagraph"/>
         <w:ind w:left="1880"/>
       </w:pPr>
-      <w:proofErr w:type="gramStart"/>
-      <w:r>
-        <w:t>override</w:t>
-      </w:r>
-      <w:proofErr w:type="gramEnd"/>
-      <w:r>
-        <w:t xml:space="preserve"> the standard constructor and call the base. Additionally, add the Application attribute.</w:t>
+      <w:r>
+        <w:t>override the standard constructor and call the base. Additionally, add the Application attribute.</w:t>
       </w:r>
     </w:p>
     <w:p>
@@ -933,15 +650,7 @@
         </w:numPr>
       </w:pPr>
       <w:r>
-        <w:t xml:space="preserve">Create a </w:t>
-      </w:r>
-      <w:proofErr w:type="spellStart"/>
-      <w:r>
-        <w:t>RegionBootstrap</w:t>
-      </w:r>
-      <w:proofErr w:type="spellEnd"/>
-      <w:r>
-        <w:t xml:space="preserve"> for any UUID that should be scanned.</w:t>
+        <w:t>Create a RegionBootstrap for any UUID that should be scanned.</w:t>
       </w:r>
     </w:p>
     <w:p>
@@ -953,28 +662,7 @@
         </w:numPr>
       </w:pPr>
       <w:r>
-        <w:t xml:space="preserve">In </w:t>
-      </w:r>
-      <w:proofErr w:type="spellStart"/>
-      <w:proofErr w:type="gramStart"/>
-      <w:r>
-        <w:t>OnCreate</w:t>
-      </w:r>
-      <w:proofErr w:type="spellEnd"/>
-      <w:r>
-        <w:t>(</w:t>
-      </w:r>
-      <w:proofErr w:type="gramEnd"/>
-      <w:r>
-        <w:t xml:space="preserve">), allocate a region for the UUID that should be scanned, and pass it as an argument to a newly created </w:t>
-      </w:r>
-      <w:proofErr w:type="spellStart"/>
-      <w:r>
-        <w:t>RegionBootstrap</w:t>
-      </w:r>
-      <w:proofErr w:type="spellEnd"/>
-      <w:r>
-        <w:t xml:space="preserve"> object.</w:t>
+        <w:t>In OnCreate(), allocate a region for the UUID that should be scanned, and pass it as an argument to a newly created RegionBootstrap object.</w:t>
       </w:r>
     </w:p>
     <w:p>
@@ -989,23 +677,7 @@
         <w:t xml:space="preserve">To control background scan time, </w:t>
       </w:r>
       <w:r>
-        <w:t xml:space="preserve">get the </w:t>
-      </w:r>
-      <w:proofErr w:type="spellStart"/>
-      <w:r>
-        <w:t>IBeaconManager</w:t>
-      </w:r>
-      <w:proofErr w:type="spellEnd"/>
-      <w:r>
-        <w:t xml:space="preserve"> Instance in </w:t>
-      </w:r>
-      <w:proofErr w:type="spellStart"/>
-      <w:r>
-        <w:t>OnCreate</w:t>
-      </w:r>
-      <w:proofErr w:type="spellEnd"/>
-      <w:r>
-        <w:t>, and set the background scan time and frequency.</w:t>
+        <w:t>get the IBeaconManager Instance in OnCreate, and set the background scan time and frequency.</w:t>
       </w:r>
     </w:p>
     <w:p>
@@ -1026,22 +698,11 @@
         <w:ind w:left="1440"/>
       </w:pPr>
       <w:r>
-        <w:t xml:space="preserve">Implemented via a </w:t>
-      </w:r>
-      <w:proofErr w:type="spellStart"/>
-      <w:r>
-        <w:t>bootstrapper</w:t>
-      </w:r>
-      <w:proofErr w:type="spellEnd"/>
-      <w:r>
-        <w:t xml:space="preserve"> service that is launched with your application. The user must reboot, plug in, or unplug their device to start the service.</w:t>
-      </w:r>
-    </w:p>
-    <w:p>
-      <w:bookmarkStart w:id="2" w:name="_GoBack"/>
-      <w:bookmarkEnd w:id="2"/>
+        <w:t>Implemented via a bootstrapper service that is launched with your application. The user must reboot, plug in, or unplug their device to start the service.</w:t>
+      </w:r>
     </w:p>
     <w:p/>
+    <w:p/>
     <w:p>
       <w:r>
         <w:t>Classes:</w:t>
@@ -1067,13 +728,8 @@
       <w:pPr>
         <w:ind w:left="720"/>
       </w:pPr>
-      <w:proofErr w:type="spellStart"/>
-      <w:r>
-        <w:t>BeaconRegion</w:t>
-      </w:r>
-      <w:proofErr w:type="spellEnd"/>
-      <w:r>
-        <w:t>: Defines the UUID, and optionally Major, Minor values to “Range”.</w:t>
+      <w:r>
+        <w:t>BeaconRegion: Defines the UUID, and optionally Major, Minor values to “Range”.</w:t>
       </w:r>
     </w:p>
     <w:p>
@@ -1085,21 +741,8 @@
       <w:pPr>
         <w:ind w:left="720"/>
       </w:pPr>
-      <w:proofErr w:type="spellStart"/>
-      <w:r>
-        <w:t>RegionEventArgs</w:t>
-      </w:r>
-      <w:proofErr w:type="spellEnd"/>
-      <w:r>
-        <w:t xml:space="preserve">: Contains the </w:t>
-      </w:r>
-      <w:proofErr w:type="spellStart"/>
-      <w:r>
-        <w:t>BeaconRegion</w:t>
-      </w:r>
-      <w:proofErr w:type="spellEnd"/>
-      <w:r>
-        <w:t xml:space="preserve"> of the region that was entered/exited.</w:t>
+      <w:r>
+        <w:t>RegionEventArgs: Contains the BeaconRegion of the region that was entered/exited.</w:t>
       </w:r>
     </w:p>
     <w:p>
@@ -1111,21 +754,8 @@
       <w:pPr>
         <w:ind w:left="720"/>
       </w:pPr>
-      <w:proofErr w:type="spellStart"/>
-      <w:r>
-        <w:t>RegionBeaconRangedEventArgs</w:t>
-      </w:r>
-      <w:proofErr w:type="spellEnd"/>
-      <w:r>
-        <w:t xml:space="preserve">: Contains the </w:t>
-      </w:r>
-      <w:proofErr w:type="spellStart"/>
-      <w:r>
-        <w:t>BeaconRegion</w:t>
-      </w:r>
-      <w:proofErr w:type="spellEnd"/>
-      <w:r>
-        <w:t xml:space="preserve"> and associated Beacons that were “ranged”. (Meaning they were within the maximum distance to be discovered.)</w:t>
+      <w:r>
+        <w:t>RegionBeaconRangedEventArgs: Contains the BeaconRegion and associated Beacons that were “ranged”. (Meaning they were within the maximum distance to be discovered.)</w:t>
       </w:r>
     </w:p>
     <w:p>
@@ -1137,21 +767,8 @@
       <w:pPr>
         <w:ind w:left="720"/>
       </w:pPr>
-      <w:proofErr w:type="spellStart"/>
-      <w:r>
-        <w:t>LocationManager</w:t>
-      </w:r>
-      <w:proofErr w:type="spellEnd"/>
-      <w:r>
-        <w:t xml:space="preserve">: The “core” object used for negotiating with the </w:t>
-      </w:r>
-      <w:proofErr w:type="spellStart"/>
-      <w:r>
-        <w:t>iBeaon</w:t>
-      </w:r>
-      <w:proofErr w:type="spellEnd"/>
-      <w:r>
-        <w:t xml:space="preserve"> technology.</w:t>
+      <w:r>
+        <w:t>LocationManager: The “core” object used for negotiating with the iBeaon technology.</w:t>
       </w:r>
     </w:p>
     <w:p>
@@ -1186,29 +803,15 @@
       </w:pPr>
       <w:r>
         <w:tab/>
-      </w:r>
-      <w:proofErr w:type="spellStart"/>
-      <w:proofErr w:type="gramStart"/>
-      <w:r>
-        <w:t>iBeacon.cs</w:t>
-      </w:r>
-      <w:proofErr w:type="spellEnd"/>
-      <w:proofErr w:type="gramEnd"/>
-      <w:r>
-        <w:t xml:space="preserve"> – This implements the abstracted interface that end-users </w:t>
+        <w:t xml:space="preserve">iBeacon.cs – This implements the abstracted interface that end-users </w:t>
       </w:r>
     </w:p>
     <w:p>
       <w:pPr>
         <w:ind w:left="720" w:firstLine="720"/>
       </w:pPr>
-      <w:proofErr w:type="gramStart"/>
-      <w:r>
-        <w:t>should</w:t>
-      </w:r>
-      <w:proofErr w:type="gramEnd"/>
-      <w:r>
-        <w:t xml:space="preserve"> use.</w:t>
+      <w:r>
+        <w:t>should use.</w:t>
       </w:r>
     </w:p>
     <w:p>
@@ -1225,34 +828,8 @@
       <w:pPr>
         <w:ind w:left="720" w:firstLine="720"/>
       </w:pPr>
-      <w:proofErr w:type="spellStart"/>
-      <w:proofErr w:type="gramStart"/>
-      <w:r>
-        <w:t>iOS</w:t>
-      </w:r>
-      <w:proofErr w:type="gramEnd"/>
-      <w:r>
-        <w:t>_iBeacon.cs</w:t>
-      </w:r>
-      <w:proofErr w:type="spellEnd"/>
-      <w:r>
-        <w:t xml:space="preserve"> – This implements the </w:t>
-      </w:r>
-      <w:proofErr w:type="spellStart"/>
-      <w:r>
-        <w:t>iOS</w:t>
-      </w:r>
-      <w:proofErr w:type="spellEnd"/>
-      <w:r>
-        <w:t xml:space="preserve"> </w:t>
-      </w:r>
-      <w:proofErr w:type="spellStart"/>
-      <w:r>
-        <w:t>iBeacon</w:t>
-      </w:r>
-      <w:proofErr w:type="spellEnd"/>
-      <w:r>
-        <w:t xml:space="preserve"> API. </w:t>
+      <w:r>
+        <w:t xml:space="preserve">iOS_iBeacon.cs – This implements the iOS iBeacon API. </w:t>
       </w:r>
     </w:p>
     <w:p>
@@ -1260,62 +837,23 @@
         <w:ind w:left="720" w:firstLine="720"/>
       </w:pPr>
       <w:r>
-        <w:t xml:space="preserve">Apple’s </w:t>
-      </w:r>
-      <w:proofErr w:type="spellStart"/>
-      <w:r>
-        <w:t>CoreLocation</w:t>
-      </w:r>
-      <w:proofErr w:type="spellEnd"/>
-      <w:r>
-        <w:t xml:space="preserve"> framework contains </w:t>
-      </w:r>
-      <w:proofErr w:type="spellStart"/>
-      <w:r>
-        <w:t>CLLocationManager</w:t>
-      </w:r>
-      <w:proofErr w:type="spellEnd"/>
-      <w:r>
-        <w:t xml:space="preserve"> and </w:t>
+        <w:t xml:space="preserve">Apple’s CoreLocation framework contains CLLocationManager and </w:t>
       </w:r>
     </w:p>
     <w:p>
       <w:pPr>
         <w:ind w:left="720" w:firstLine="720"/>
       </w:pPr>
-      <w:proofErr w:type="gramStart"/>
-      <w:r>
-        <w:t>dependent</w:t>
-      </w:r>
-      <w:proofErr w:type="gramEnd"/>
-      <w:r>
-        <w:t xml:space="preserve"> classes. For the most part, </w:t>
-      </w:r>
-      <w:proofErr w:type="spellStart"/>
-      <w:r>
-        <w:t>iBeacon</w:t>
-      </w:r>
-      <w:proofErr w:type="spellEnd"/>
-      <w:r>
-        <w:t xml:space="preserve"> is a simple wrapper for </w:t>
+      <w:r>
+        <w:t xml:space="preserve">dependent classes. For the most part, iBeacon is a simple wrapper for </w:t>
       </w:r>
     </w:p>
     <w:p>
       <w:pPr>
         <w:ind w:left="720" w:firstLine="720"/>
       </w:pPr>
-      <w:proofErr w:type="spellStart"/>
-      <w:proofErr w:type="gramStart"/>
-      <w:r>
-        <w:t>iOS</w:t>
-      </w:r>
-      <w:proofErr w:type="gramEnd"/>
-      <w:r>
-        <w:t>_iBeacon</w:t>
-      </w:r>
-      <w:proofErr w:type="spellEnd"/>
-      <w:r>
-        <w:t>.</w:t>
+      <w:r>
+        <w:t>iOS_iBeacon.</w:t>
       </w:r>
     </w:p>
     <w:p>
@@ -1332,48 +870,17 @@
       <w:pPr>
         <w:ind w:left="1440"/>
       </w:pPr>
-      <w:proofErr w:type="spellStart"/>
-      <w:r>
-        <w:t>Droid_iBeacon.cs</w:t>
-      </w:r>
-      <w:proofErr w:type="spellEnd"/>
-      <w:r>
-        <w:t xml:space="preserve"> – </w:t>
-      </w:r>
-      <w:r>
-        <w:t>Because Android SDK doesn’t offer an “</w:t>
-      </w:r>
-      <w:proofErr w:type="spellStart"/>
-      <w:r>
-        <w:t>iBeacon</w:t>
-      </w:r>
-      <w:proofErr w:type="spellEnd"/>
-      <w:r>
-        <w:t xml:space="preserve">” API, </w:t>
-      </w:r>
-      <w:proofErr w:type="spellStart"/>
+      <w:r>
+        <w:t xml:space="preserve">Droid_iBeacon.cs – </w:t>
+      </w:r>
+      <w:r>
+        <w:t xml:space="preserve">Because Android SDK doesn’t offer an “iBeacon” API, </w:t>
+      </w:r>
       <w:r>
         <w:t>RockMobile</w:t>
       </w:r>
-      <w:proofErr w:type="spellEnd"/>
-      <w:r>
-        <w:t xml:space="preserve"> uses </w:t>
-      </w:r>
-      <w:proofErr w:type="spellStart"/>
-      <w:r>
-        <w:t>RadiusNetwork’s</w:t>
-      </w:r>
-      <w:proofErr w:type="spellEnd"/>
-      <w:r>
-        <w:t xml:space="preserve"> SDK for Android. This mimics most of the functionality of the </w:t>
-      </w:r>
-      <w:proofErr w:type="spellStart"/>
-      <w:r>
-        <w:t>iOS</w:t>
-      </w:r>
-      <w:proofErr w:type="spellEnd"/>
-      <w:r>
-        <w:t xml:space="preserve"> implementation.</w:t>
+      <w:r>
+        <w:t xml:space="preserve"> uses RadiusNetwork’s SDK for Android. This mimics most of the functionality of the iOS implementation.</w:t>
       </w:r>
     </w:p>
     <w:p>
@@ -1386,41 +893,15 @@
         <w:ind w:left="1440"/>
       </w:pPr>
       <w:r>
-        <w:t xml:space="preserve">Because </w:t>
-      </w:r>
-      <w:proofErr w:type="gramStart"/>
-      <w:r>
-        <w:t>Android  concepts</w:t>
-      </w:r>
-      <w:proofErr w:type="gramEnd"/>
-      <w:r>
-        <w:t xml:space="preserve"> such as ‘Binding’ objects, several additional features had to be added to the Android implementation. These are of course hidden from the </w:t>
-      </w:r>
-      <w:proofErr w:type="spellStart"/>
-      <w:r>
-        <w:t>iBeacon</w:t>
-      </w:r>
-      <w:proofErr w:type="spellEnd"/>
-      <w:r>
-        <w:t xml:space="preserve"> abstracted API, but include: </w:t>
+        <w:t xml:space="preserve">Because Android  concepts such as ‘Binding’ objects, several additional features had to be added to the Android implementation. These are of course hidden from the iBeacon abstracted API, but include: </w:t>
       </w:r>
     </w:p>
     <w:p>
       <w:pPr>
         <w:ind w:left="1440"/>
       </w:pPr>
-      <w:proofErr w:type="spellStart"/>
-      <w:proofErr w:type="gramStart"/>
-      <w:r>
-        <w:t>OnIBeaconServiceConnect</w:t>
-      </w:r>
-      <w:proofErr w:type="spellEnd"/>
-      <w:r>
-        <w:t>(</w:t>
-      </w:r>
-      <w:proofErr w:type="gramEnd"/>
-      <w:r>
-        <w:t>) callback once Binding is finished</w:t>
+      <w:r>
+        <w:t>OnIBeaconServiceConnect() callback once Binding is finished</w:t>
       </w:r>
     </w:p>
     <w:p>
@@ -1438,9 +919,45 @@
     </w:p>
     <w:p>
       <w:pPr>
-        <w:ind w:left="720" w:firstLine="720"/>
-      </w:pPr>
-    </w:p>
+        <w:pStyle w:val="Heading2"/>
+      </w:pPr>
+      <w:bookmarkStart w:id="3" w:name="_Toc266604152"/>
+      <w:r>
+        <w:t>Ne</w:t>
+      </w:r>
+      <w:r>
+        <w:t>t</w:t>
+      </w:r>
+      <w:r>
+        <w:t>work</w:t>
+      </w:r>
+      <w:bookmarkEnd w:id="3"/>
+    </w:p>
+    <w:p>
+      <w:r>
+        <w:t>Network provides platform abstracted reusable network components.</w:t>
+      </w:r>
+    </w:p>
+    <w:p/>
+    <w:p>
+      <w:pPr>
+        <w:pStyle w:val="Heading3"/>
+      </w:pPr>
+      <w:r>
+        <w:t>HttpWebRequest</w:t>
+      </w:r>
+    </w:p>
+    <w:p>
+      <w:r>
+        <w:t>This provides</w:t>
+      </w:r>
+      <w:r>
+        <w:t xml:space="preserve"> quick access for retrieving data from http sockets.</w:t>
+      </w:r>
+      <w:bookmarkStart w:id="4" w:name="_GoBack"/>
+      <w:bookmarkEnd w:id="4"/>
+    </w:p>
+    <w:p/>
     <w:p>
       <w:pPr>
         <w:ind w:left="720"/>
@@ -3229,7 +2746,7 @@
 </file>
 
 <file path=customXml/itemProps1.xml><?xml version="1.0" encoding="utf-8"?>
-<ds:datastoreItem xmlns:ds="http://schemas.openxmlformats.org/officeDocument/2006/customXml" ds:itemID="{A9A3F5EE-E249-584A-A019-C7D02E3A74F5}">
+<ds:datastoreItem xmlns:ds="http://schemas.openxmlformats.org/officeDocument/2006/customXml" ds:itemID="{106E1B2E-E0D4-D844-87C6-6A4958480B3C}">
   <ds:schemaRefs>
     <ds:schemaRef ds:uri="http://schemas.openxmlformats.org/officeDocument/2006/bibliography"/>
   </ds:schemaRefs>

</xml_diff>